<commit_message>
Update ER diagrams, presentation, and SQL script
Renamed and added new ER diagram files, updated the sample data submission, modified the presentation deck and requirements document, and cleaned up the picture database table population SQL script by removing extra blank lines.
</commit_message>
<xml_diff>
--- a/Project Info/Presentation Requirements.docx
+++ b/Project Info/Presentation Requirements.docx
@@ -66,12 +66,24 @@
       <w:pPr>
         <w:pStyle w:val="ListParagraph"/>
         <w:numPr>
-          <w:ilvl w:val="0"/>
+          <w:ilvl w:val="1"/>
           <w:numId w:val="1"/>
         </w:numPr>
       </w:pPr>
       <w:r>
-        <w:t>Solution With MongoDB</w:t>
+        <w:t>Lots of effort</w:t>
+      </w:r>
+    </w:p>
+    <w:p>
+      <w:pPr>
+        <w:pStyle w:val="ListParagraph"/>
+        <w:numPr>
+          <w:ilvl w:val="1"/>
+          <w:numId w:val="1"/>
+        </w:numPr>
+      </w:pPr>
+      <w:r>
+        <w:t>Not scalable.</w:t>
       </w:r>
     </w:p>
     <w:p>
@@ -83,6 +95,18 @@
         </w:numPr>
       </w:pPr>
       <w:r>
+        <w:t>Solution With MongoDB</w:t>
+      </w:r>
+    </w:p>
+    <w:p>
+      <w:pPr>
+        <w:pStyle w:val="ListParagraph"/>
+        <w:numPr>
+          <w:ilvl w:val="0"/>
+          <w:numId w:val="1"/>
+        </w:numPr>
+      </w:pPr>
+      <w:r>
         <w:t>MongoDB Schema</w:t>
       </w:r>
     </w:p>
@@ -97,6 +121,15 @@
       <w:r>
         <w:t>Collections</w:t>
       </w:r>
+      <w:r>
+        <w:t xml:space="preserve"> </w:t>
+      </w:r>
+      <w:r>
+        <w:sym w:font="Wingdings" w:char="F0E0"/>
+      </w:r>
+      <w:r>
+        <w:t xml:space="preserve"> media alone</w:t>
+      </w:r>
     </w:p>
     <w:p>
       <w:pPr>
@@ -121,6 +154,9 @@
       <w:r>
         <w:t>Data Analytics with MongoDB</w:t>
       </w:r>
+      <w:r>
+        <w:t xml:space="preserve"> 5</w:t>
+      </w:r>
     </w:p>
     <w:p>
       <w:pPr>
@@ -144,6 +180,30 @@
       </w:pPr>
       <w:r>
         <w:t>What I learned, challenges.</w:t>
+      </w:r>
+    </w:p>
+    <w:p>
+      <w:pPr>
+        <w:pStyle w:val="ListParagraph"/>
+        <w:numPr>
+          <w:ilvl w:val="1"/>
+          <w:numId w:val="1"/>
+        </w:numPr>
+      </w:pPr>
+      <w:r>
+        <w:t>Metadata challenges</w:t>
+      </w:r>
+    </w:p>
+    <w:p>
+      <w:pPr>
+        <w:pStyle w:val="ListParagraph"/>
+        <w:numPr>
+          <w:ilvl w:val="1"/>
+          <w:numId w:val="1"/>
+        </w:numPr>
+      </w:pPr>
+      <w:r>
+        <w:t>Displaying media in application layer</w:t>
       </w:r>
     </w:p>
     <w:sectPr>

</xml_diff>